<commit_message>
Fixed error of an innaccurate specific angular momentum. Added code to implement all of the major bodies of the solar system and the moon to the simulation.
</commit_message>
<xml_diff>
--- a/NEA.docx
+++ b/NEA.docx
@@ -389,12 +389,14 @@
         </w:rPr>
         <w:t xml:space="preserve">Tree is </w:t>
       </w:r>
+      <w:proofErr w:type="gramStart"/>
       <w:r>
         <w:rPr>
           <w:color w:val="CC0099"/>
         </w:rPr>
         <w:t>struct</w:t>
       </w:r>
+      <w:proofErr w:type="gramEnd"/>
       <w:r>
         <w:rPr>
           <w:color w:val="CC0099"/>
@@ -553,7 +555,21 @@
         <w:rPr>
           <w:color w:val="CC0099"/>
         </w:rPr>
-        <w:t xml:space="preserve">first save and load; store the tree as a string of information with characters to denote </w:t>
+        <w:t xml:space="preserve">first </w:t>
+      </w:r>
+      <w:proofErr w:type="gramStart"/>
+      <w:r>
+        <w:rPr>
+          <w:color w:val="CC0099"/>
+        </w:rPr>
+        <w:t>save</w:t>
+      </w:r>
+      <w:proofErr w:type="gramEnd"/>
+      <w:r>
+        <w:rPr>
+          <w:color w:val="CC0099"/>
+        </w:rPr>
+        <w:t xml:space="preserve"> and load; store the tree as a string of information with characters to denote </w:t>
       </w:r>
       <w:r>
         <w:rPr>
@@ -692,7 +708,21 @@
         <w:rPr>
           <w:color w:val="CC0099"/>
         </w:rPr>
-        <w:t xml:space="preserve">or the distance from the body’s CoM to </w:t>
+        <w:t xml:space="preserve">or the distance from the body’s </w:t>
+      </w:r>
+      <w:proofErr w:type="spellStart"/>
+      <w:r>
+        <w:rPr>
+          <w:color w:val="CC0099"/>
+        </w:rPr>
+        <w:t>CoM</w:t>
+      </w:r>
+      <w:proofErr w:type="spellEnd"/>
+      <w:r>
+        <w:rPr>
+          <w:color w:val="CC0099"/>
+        </w:rPr>
+        <w:t xml:space="preserve"> to </w:t>
       </w:r>
       <w:r>
         <w:rPr>
@@ -716,7 +746,35 @@
         <w:rPr>
           <w:color w:val="CC0099"/>
         </w:rPr>
-        <w:t xml:space="preserve">Note that this second procedure may need to be recursive, as it requires the childrens SoI’s </w:t>
+        <w:t xml:space="preserve">Note that this second procedure may need to be recursive, as it requires the </w:t>
+      </w:r>
+      <w:proofErr w:type="spellStart"/>
+      <w:r>
+        <w:rPr>
+          <w:color w:val="CC0099"/>
+        </w:rPr>
+        <w:t>childrens</w:t>
+      </w:r>
+      <w:proofErr w:type="spellEnd"/>
+      <w:r>
+        <w:rPr>
+          <w:color w:val="CC0099"/>
+        </w:rPr>
+        <w:t xml:space="preserve"> </w:t>
+      </w:r>
+      <w:proofErr w:type="spellStart"/>
+      <w:r>
+        <w:rPr>
+          <w:color w:val="CC0099"/>
+        </w:rPr>
+        <w:t>SoI’s</w:t>
+      </w:r>
+      <w:proofErr w:type="spellEnd"/>
+      <w:r>
+        <w:rPr>
+          <w:color w:val="CC0099"/>
+        </w:rPr>
+        <w:t xml:space="preserve"> </w:t>
       </w:r>
       <w:r>
         <w:rPr>
@@ -747,13 +805,41 @@
         <w:rPr>
           <w:color w:val="CC0099"/>
         </w:rPr>
-        <w:t xml:space="preserve">the two bodies both contain each other in their SoIs then that which has a larger mass becomes the parent. </w:t>
-      </w:r>
-      <w:r>
-        <w:rPr>
-          <w:color w:val="CC0099"/>
-        </w:rPr>
-        <w:t xml:space="preserve">Remember to recalculate the SoIs of the children of </w:t>
+        <w:t xml:space="preserve">the two bodies both contain each other in their </w:t>
+      </w:r>
+      <w:proofErr w:type="spellStart"/>
+      <w:r>
+        <w:rPr>
+          <w:color w:val="CC0099"/>
+        </w:rPr>
+        <w:t>SoIs</w:t>
+      </w:r>
+      <w:proofErr w:type="spellEnd"/>
+      <w:r>
+        <w:rPr>
+          <w:color w:val="CC0099"/>
+        </w:rPr>
+        <w:t xml:space="preserve"> then that which has a larger mass becomes the parent. </w:t>
+      </w:r>
+      <w:r>
+        <w:rPr>
+          <w:color w:val="CC0099"/>
+        </w:rPr>
+        <w:t xml:space="preserve">Remember to recalculate the </w:t>
+      </w:r>
+      <w:proofErr w:type="spellStart"/>
+      <w:r>
+        <w:rPr>
+          <w:color w:val="CC0099"/>
+        </w:rPr>
+        <w:t>SoIs</w:t>
+      </w:r>
+      <w:proofErr w:type="spellEnd"/>
+      <w:r>
+        <w:rPr>
+          <w:color w:val="CC0099"/>
+        </w:rPr>
+        <w:t xml:space="preserve"> of the children of </w:t>
       </w:r>
       <w:r>
         <w:rPr>
@@ -887,7 +973,21 @@
         <w:rPr>
           <w:color w:val="CC0099"/>
         </w:rPr>
-        <w:t xml:space="preserve"> If a user tries to create a body in 2 intersecting SoIs of the same scope, </w:t>
+        <w:t xml:space="preserve"> If a user tries to create a body in 2 intersecting </w:t>
+      </w:r>
+      <w:proofErr w:type="spellStart"/>
+      <w:r>
+        <w:rPr>
+          <w:color w:val="CC0099"/>
+        </w:rPr>
+        <w:t>SoIs</w:t>
+      </w:r>
+      <w:proofErr w:type="spellEnd"/>
+      <w:r>
+        <w:rPr>
+          <w:color w:val="CC0099"/>
+        </w:rPr>
+        <w:t xml:space="preserve"> of the same scope, </w:t>
       </w:r>
       <w:r>
         <w:rPr>
@@ -942,7 +1042,21 @@
         <w:rPr>
           <w:color w:val="CC0099"/>
         </w:rPr>
-        <w:t>, until the given parent body is located and a new node is created.</w:t>
+        <w:t xml:space="preserve">, until the given parent body is </w:t>
+      </w:r>
+      <w:proofErr w:type="gramStart"/>
+      <w:r>
+        <w:rPr>
+          <w:color w:val="CC0099"/>
+        </w:rPr>
+        <w:t>located</w:t>
+      </w:r>
+      <w:proofErr w:type="gramEnd"/>
+      <w:r>
+        <w:rPr>
+          <w:color w:val="CC0099"/>
+        </w:rPr>
+        <w:t xml:space="preserve"> and a new node is created.</w:t>
       </w:r>
       <w:r>
         <w:rPr>
@@ -967,7 +1081,23 @@
         <w:rPr>
           <w:color w:val="CC0099"/>
         </w:rPr>
-        <w:t>body outside of it’s hill sphere but the gravitational influences would throw it off course eventually.</w:t>
+        <w:t xml:space="preserve">body outside of </w:t>
+      </w:r>
+      <w:proofErr w:type="spellStart"/>
+      <w:proofErr w:type="gramStart"/>
+      <w:r>
+        <w:rPr>
+          <w:color w:val="CC0099"/>
+        </w:rPr>
+        <w:t>it’s</w:t>
+      </w:r>
+      <w:proofErr w:type="spellEnd"/>
+      <w:proofErr w:type="gramEnd"/>
+      <w:r>
+        <w:rPr>
+          <w:color w:val="CC0099"/>
+        </w:rPr>
+        <w:t xml:space="preserve"> hill sphere but the gravitational influences would throw it off course eventually.</w:t>
       </w:r>
     </w:p>
     <w:p>
@@ -1056,7 +1186,21 @@
         <w:rPr>
           <w:color w:val="CC0099"/>
         </w:rPr>
-        <w:t xml:space="preserve">FOR NOW </w:t>
+        <w:t xml:space="preserve">FOR </w:t>
+      </w:r>
+      <w:proofErr w:type="gramStart"/>
+      <w:r>
+        <w:rPr>
+          <w:color w:val="CC0099"/>
+        </w:rPr>
+        <w:t>NOW</w:t>
+      </w:r>
+      <w:proofErr w:type="gramEnd"/>
+      <w:r>
+        <w:rPr>
+          <w:color w:val="CC0099"/>
+        </w:rPr>
+        <w:t xml:space="preserve"> </w:t>
       </w:r>
       <w:r>
         <w:rPr>
@@ -1100,7 +1244,21 @@
         <w:rPr>
           <w:color w:val="CC0099"/>
         </w:rPr>
-        <w:t xml:space="preserve">Moving body initualisation has some methods; use a pointer to the tree to call a tree function (this risked </w:t>
+        <w:t xml:space="preserve">Moving body </w:t>
+      </w:r>
+      <w:proofErr w:type="spellStart"/>
+      <w:r>
+        <w:rPr>
+          <w:color w:val="CC0099"/>
+        </w:rPr>
+        <w:t>initualisation</w:t>
+      </w:r>
+      <w:proofErr w:type="spellEnd"/>
+      <w:r>
+        <w:rPr>
+          <w:color w:val="CC0099"/>
+        </w:rPr>
+        <w:t xml:space="preserve"> has some methods; use a pointer to the tree to call a tree function (this risked </w:t>
       </w:r>
       <w:r>
         <w:rPr>
@@ -1112,7 +1270,21 @@
         <w:rPr>
           <w:color w:val="CC0099"/>
         </w:rPr>
-        <w:t xml:space="preserve">nitialiser into 2 parts (this was messy and required the coder to be explicitally aware that two functions were required just to create the body; it </w:t>
+        <w:t xml:space="preserve">nitialiser into 2 parts (this was messy and required the coder to be </w:t>
+      </w:r>
+      <w:proofErr w:type="spellStart"/>
+      <w:r>
+        <w:rPr>
+          <w:color w:val="CC0099"/>
+        </w:rPr>
+        <w:t>explicitally</w:t>
+      </w:r>
+      <w:proofErr w:type="spellEnd"/>
+      <w:r>
+        <w:rPr>
+          <w:color w:val="CC0099"/>
+        </w:rPr>
+        <w:t xml:space="preserve"> aware that two functions were required just to create the body; it </w:t>
       </w:r>
       <w:r>
         <w:rPr>
@@ -1144,6 +1316,47 @@
         </w:rPr>
         <w:t>coding). I used the latter</w:t>
       </w:r>
+    </w:p>
+    <w:p>
+      <w:pPr>
+        <w:rPr>
+          <w:color w:val="CC0099"/>
+        </w:rPr>
+      </w:pPr>
+    </w:p>
+    <w:p>
+      <w:pPr>
+        <w:rPr>
+          <w:color w:val="CC0099"/>
+        </w:rPr>
+      </w:pPr>
+      <w:r>
+        <w:rPr>
+          <w:color w:val="CC0099"/>
+        </w:rPr>
+        <w:t xml:space="preserve">Error needs </w:t>
+      </w:r>
+      <w:proofErr w:type="gramStart"/>
+      <w:r>
+        <w:rPr>
+          <w:color w:val="CC0099"/>
+        </w:rPr>
+        <w:t>fixing;</w:t>
+      </w:r>
+      <w:proofErr w:type="gramEnd"/>
+      <w:r>
+        <w:rPr>
+          <w:color w:val="CC0099"/>
+        </w:rPr>
+        <w:t xml:space="preserve"> orbital period has floating point error that causes “missing time” at periapsis</w:t>
+      </w:r>
+    </w:p>
+    <w:p>
+      <w:pPr>
+        <w:rPr>
+          <w:color w:val="CC0099"/>
+        </w:rPr>
+      </w:pPr>
     </w:p>
     <w:sectPr>
       <w:pgSz w:w="11906" w:h="16838"/>

</xml_diff>